<commit_message>
Fixed CSV zip code error, working on executable, adding CSV udpate function.
</commit_message>
<xml_diff>
--- a/LetterForwardingTemplate.docx
+++ b/LetterForwardingTemplate.docx
@@ -75,14 +75,27 @@
       <w:pPr>
         <w:pStyle w:val="Name"/>
       </w:pPr>
-      <w:fldSimple w:instr=" MERGEFIELD  Company  \* MERGEFORMAT ">
-        <w:r>
-          <w:rPr>
-            <w:noProof/>
-          </w:rPr>
-          <w:t>«Company»</w:t>
-        </w:r>
-      </w:fldSimple>
+      <w:r>
+        <w:fldChar w:fldCharType="begin"/>
+      </w:r>
+      <w:r>
+        <w:instrText xml:space="preserve"> MERGEFIELD  Company  \* MERGEFORMAT </w:instrText>
+      </w:r>
+      <w:r>
+        <w:fldChar w:fldCharType="separate"/>
+      </w:r>
+      <w:r>
+        <w:rPr>
+          <w:noProof/>
+        </w:rPr>
+        <w:t>«Company»</w:t>
+      </w:r>
+      <w:r>
+        <w:rPr>
+          <w:noProof/>
+        </w:rPr>
+        <w:fldChar w:fldCharType="end"/>
+      </w:r>
     </w:p>
     <w:p>
       <w:pPr>
@@ -271,7 +284,21 @@
           <w:rFonts w:eastAsia="Arial Unicode MS" w:cs="Arial Unicode MS"/>
           <w:noProof/>
         </w:rPr>
-        <w:t>«FirstName»</w:t>
+        <w:t>«</w:t>
+      </w:r>
+      <w:r>
+        <w:rPr>
+          <w:rFonts w:eastAsia="Arial Unicode MS" w:cs="Arial Unicode MS"/>
+          <w:noProof/>
+        </w:rPr>
+        <w:t>FIRSTNAME</w:t>
+      </w:r>
+      <w:r>
+        <w:rPr>
+          <w:rFonts w:eastAsia="Arial Unicode MS" w:cs="Arial Unicode MS"/>
+          <w:noProof/>
+        </w:rPr>
+        <w:t>»</w:t>
       </w:r>
       <w:r>
         <w:rPr>
@@ -308,7 +335,21 @@
           <w:rFonts w:eastAsia="Arial Unicode MS" w:cs="Arial Unicode MS"/>
           <w:noProof/>
         </w:rPr>
-        <w:t>«LastName»</w:t>
+        <w:t>«</w:t>
+      </w:r>
+      <w:r>
+        <w:rPr>
+          <w:rFonts w:eastAsia="Arial Unicode MS" w:cs="Arial Unicode MS"/>
+          <w:noProof/>
+        </w:rPr>
+        <w:t>LASTNAME</w:t>
+      </w:r>
+      <w:r>
+        <w:rPr>
+          <w:rFonts w:eastAsia="Arial Unicode MS" w:cs="Arial Unicode MS"/>
+          <w:noProof/>
+        </w:rPr>
+        <w:t>»</w:t>
       </w:r>
       <w:r>
         <w:rPr>
@@ -485,7 +526,7 @@
         <w:rPr>
           <w:noProof/>
         </w:rPr>
-        <w:t>March 4, 2022</w:t>
+        <w:t>April 6, 2022</w:t>
       </w:r>
       <w:r>
         <w:fldChar w:fldCharType="end"/>
@@ -529,7 +570,21 @@
           <w:rFonts w:eastAsia="Arial Unicode MS" w:cs="Arial Unicode MS"/>
           <w:noProof/>
         </w:rPr>
-        <w:t>«FirstName»</w:t>
+        <w:t>«</w:t>
+      </w:r>
+      <w:r>
+        <w:rPr>
+          <w:rFonts w:eastAsia="Arial Unicode MS" w:cs="Arial Unicode MS"/>
+          <w:noProof/>
+        </w:rPr>
+        <w:t>Firstname</w:t>
+      </w:r>
+      <w:r>
+        <w:rPr>
+          <w:rFonts w:eastAsia="Arial Unicode MS" w:cs="Arial Unicode MS"/>
+          <w:noProof/>
+        </w:rPr>
+        <w:t>»</w:t>
       </w:r>
       <w:r>
         <w:rPr>
@@ -568,14 +623,27 @@
         <w:spacing w:after="0"/>
         <w:jc w:val="center"/>
       </w:pPr>
-      <w:fldSimple w:instr=" MERGEFIELD  Contact  \* MERGEFORMAT ">
-        <w:r>
-          <w:rPr>
-            <w:noProof/>
-          </w:rPr>
-          <w:t>«Contact»</w:t>
-        </w:r>
-      </w:fldSimple>
+      <w:r>
+        <w:fldChar w:fldCharType="begin"/>
+      </w:r>
+      <w:r>
+        <w:instrText xml:space="preserve"> MERGEFIELD  Contact  \* MERGEFORMAT </w:instrText>
+      </w:r>
+      <w:r>
+        <w:fldChar w:fldCharType="separate"/>
+      </w:r>
+      <w:r>
+        <w:rPr>
+          <w:noProof/>
+        </w:rPr>
+        <w:t>«Contact»</w:t>
+      </w:r>
+      <w:r>
+        <w:rPr>
+          <w:noProof/>
+        </w:rPr>
+        <w:fldChar w:fldCharType="end"/>
+      </w:r>
     </w:p>
     <w:p>
       <w:pPr>
@@ -583,14 +651,27 @@
         <w:spacing w:after="0"/>
         <w:jc w:val="center"/>
       </w:pPr>
-      <w:fldSimple w:instr=" MERGEFIELD  Contact_Number  \* MERGEFORMAT ">
-        <w:r>
-          <w:rPr>
-            <w:noProof/>
-          </w:rPr>
-          <w:t>«Contact_Number»</w:t>
-        </w:r>
-      </w:fldSimple>
+      <w:r>
+        <w:fldChar w:fldCharType="begin"/>
+      </w:r>
+      <w:r>
+        <w:instrText xml:space="preserve"> MERGEFIELD  Contact_Number  \* MERGEFORMAT </w:instrText>
+      </w:r>
+      <w:r>
+        <w:fldChar w:fldCharType="separate"/>
+      </w:r>
+      <w:r>
+        <w:rPr>
+          <w:noProof/>
+        </w:rPr>
+        <w:t>«Contact_Number»</w:t>
+      </w:r>
+      <w:r>
+        <w:rPr>
+          <w:noProof/>
+        </w:rPr>
+        <w:fldChar w:fldCharType="end"/>
+      </w:r>
     </w:p>
     <w:p>
       <w:pPr>
@@ -598,14 +679,27 @@
         <w:spacing w:after="0"/>
         <w:jc w:val="center"/>
       </w:pPr>
-      <w:fldSimple w:instr=" MERGEFIELD  Contact_Email  \* MERGEFORMAT ">
-        <w:r>
-          <w:rPr>
-            <w:noProof/>
-          </w:rPr>
-          <w:t>«Contact_Email»</w:t>
-        </w:r>
-      </w:fldSimple>
+      <w:r>
+        <w:fldChar w:fldCharType="begin"/>
+      </w:r>
+      <w:r>
+        <w:instrText xml:space="preserve"> MERGEFIELD  Contact_Email  \* MERGEFORMAT </w:instrText>
+      </w:r>
+      <w:r>
+        <w:fldChar w:fldCharType="separate"/>
+      </w:r>
+      <w:r>
+        <w:rPr>
+          <w:noProof/>
+        </w:rPr>
+        <w:t>«Contact_Email»</w:t>
+      </w:r>
+      <w:r>
+        <w:rPr>
+          <w:noProof/>
+        </w:rPr>
+        <w:fldChar w:fldCharType="end"/>
+      </w:r>
     </w:p>
     <w:p>
       <w:pPr>

</xml_diff>

<commit_message>
Updated app with func pre_last_names (checks for spaces and apostrophes and removes) and template docx with uppercase fields.
</commit_message>
<xml_diff>
--- a/LetterForwardingTemplate.docx
+++ b/LetterForwardingTemplate.docx
@@ -1,6 +1,6 @@
 
 <file path=word/document.xml><?xml version="1.0" encoding="utf-8"?>
-<w:document xmlns:wpc="http://schemas.microsoft.com/office/word/2010/wordprocessingCanvas" xmlns:cx="http://schemas.microsoft.com/office/drawing/2014/chartex" xmlns:cx1="http://schemas.microsoft.com/office/drawing/2015/9/8/chartex" xmlns:cx2="http://schemas.microsoft.com/office/drawing/2015/10/21/chartex" xmlns:cx3="http://schemas.microsoft.com/office/drawing/2016/5/9/chartex" xmlns:cx4="http://schemas.microsoft.com/office/drawing/2016/5/10/chartex" xmlns:cx5="http://schemas.microsoft.com/office/drawing/2016/5/11/chartex" xmlns:cx6="http://schemas.microsoft.com/office/drawing/2016/5/12/chartex" xmlns:cx7="http://schemas.microsoft.com/office/drawing/2016/5/13/chartex" xmlns:cx8="http://schemas.microsoft.com/office/drawing/2016/5/14/chartex" xmlns:mc="http://schemas.openxmlformats.org/markup-compatibility/2006" xmlns:aink="http://schemas.microsoft.com/office/drawing/2016/ink" xmlns:am3d="http://schemas.microsoft.com/office/drawing/2017/model3d" xmlns:o="urn:schemas-microsoft-com:office:office" xmlns:r="http://schemas.openxmlformats.org/officeDocument/2006/relationships" xmlns:m="http://schemas.openxmlformats.org/officeDocument/2006/math" xmlns:v="urn:schemas-microsoft-com:vml" xmlns:wp14="http://schemas.microsoft.com/office/word/2010/wordprocessingDrawing" xmlns:wp="http://schemas.openxmlformats.org/drawingml/2006/wordprocessingDrawing" xmlns:w10="urn:schemas-microsoft-com:office:word" xmlns:w="http://schemas.openxmlformats.org/wordprocessingml/2006/main" xmlns:w14="http://schemas.microsoft.com/office/word/2010/wordml" xmlns:w15="http://schemas.microsoft.com/office/word/2012/wordml" xmlns:w16cex="http://schemas.microsoft.com/office/word/2018/wordml/cex" xmlns:w16cid="http://schemas.microsoft.com/office/word/2016/wordml/cid" xmlns:w16="http://schemas.microsoft.com/office/word/2018/wordml" xmlns:w16sdtdh="http://schemas.microsoft.com/office/word/2020/wordml/sdtdatahash" xmlns:w16se="http://schemas.microsoft.com/office/word/2015/wordml/symex" xmlns:wpg="http://schemas.microsoft.com/office/word/2010/wordprocessingGroup" xmlns:wpi="http://schemas.microsoft.com/office/word/2010/wordprocessingInk" xmlns:wne="http://schemas.microsoft.com/office/word/2006/wordml" xmlns:wps="http://schemas.microsoft.com/office/word/2010/wordprocessingShape" mc:Ignorable="w14 w15 w16se w16cid w16 w16cex w16sdtdh wp14">
+<w:document xmlns:wpc="http://schemas.microsoft.com/office/word/2010/wordprocessingCanvas" xmlns:cx="http://schemas.microsoft.com/office/drawing/2014/chartex" xmlns:cx1="http://schemas.microsoft.com/office/drawing/2015/9/8/chartex" xmlns:cx2="http://schemas.microsoft.com/office/drawing/2015/10/21/chartex" xmlns:cx3="http://schemas.microsoft.com/office/drawing/2016/5/9/chartex" xmlns:cx4="http://schemas.microsoft.com/office/drawing/2016/5/10/chartex" xmlns:cx5="http://schemas.microsoft.com/office/drawing/2016/5/11/chartex" xmlns:cx6="http://schemas.microsoft.com/office/drawing/2016/5/12/chartex" xmlns:cx7="http://schemas.microsoft.com/office/drawing/2016/5/13/chartex" xmlns:cx8="http://schemas.microsoft.com/office/drawing/2016/5/14/chartex" xmlns:mc="http://schemas.openxmlformats.org/markup-compatibility/2006" xmlns:aink="http://schemas.microsoft.com/office/drawing/2016/ink" xmlns:am3d="http://schemas.microsoft.com/office/drawing/2017/model3d" xmlns:o="urn:schemas-microsoft-com:office:office" xmlns:oel="http://schemas.microsoft.com/office/2019/extlst" xmlns:r="http://schemas.openxmlformats.org/officeDocument/2006/relationships" xmlns:m="http://schemas.openxmlformats.org/officeDocument/2006/math" xmlns:v="urn:schemas-microsoft-com:vml" xmlns:wp14="http://schemas.microsoft.com/office/word/2010/wordprocessingDrawing" xmlns:wp="http://schemas.openxmlformats.org/drawingml/2006/wordprocessingDrawing" xmlns:w10="urn:schemas-microsoft-com:office:word" xmlns:w="http://schemas.openxmlformats.org/wordprocessingml/2006/main" xmlns:w14="http://schemas.microsoft.com/office/word/2010/wordml" xmlns:w15="http://schemas.microsoft.com/office/word/2012/wordml" xmlns:w16cex="http://schemas.microsoft.com/office/word/2018/wordml/cex" xmlns:w16cid="http://schemas.microsoft.com/office/word/2016/wordml/cid" xmlns:w16="http://schemas.microsoft.com/office/word/2018/wordml" xmlns:w16sdtdh="http://schemas.microsoft.com/office/word/2020/wordml/sdtdatahash" xmlns:w16se="http://schemas.microsoft.com/office/word/2015/wordml/symex" xmlns:wpg="http://schemas.microsoft.com/office/word/2010/wordprocessingGroup" xmlns:wpi="http://schemas.microsoft.com/office/word/2010/wordprocessingInk" xmlns:wne="http://schemas.microsoft.com/office/word/2006/wordml" xmlns:wps="http://schemas.microsoft.com/office/word/2010/wordprocessingShape" mc:Ignorable="w14 w15 w16se w16cid w16 w16cex w16sdtdh wp14">
   <w:body>
     <w:p>
       <w:pPr>
@@ -75,27 +75,14 @@
       <w:pPr>
         <w:pStyle w:val="Name"/>
       </w:pPr>
-      <w:r>
-        <w:fldChar w:fldCharType="begin"/>
-      </w:r>
-      <w:r>
-        <w:instrText xml:space="preserve"> MERGEFIELD  Company  \* MERGEFORMAT </w:instrText>
-      </w:r>
-      <w:r>
-        <w:fldChar w:fldCharType="separate"/>
-      </w:r>
-      <w:r>
-        <w:rPr>
-          <w:noProof/>
-        </w:rPr>
-        <w:t>«Company»</w:t>
-      </w:r>
-      <w:r>
-        <w:rPr>
-          <w:noProof/>
-        </w:rPr>
-        <w:fldChar w:fldCharType="end"/>
-      </w:r>
+      <w:fldSimple w:instr=" MERGEFIELD  Company  \* MERGEFORMAT ">
+        <w:r>
+          <w:rPr>
+            <w:noProof/>
+          </w:rPr>
+          <w:t>«Company»</w:t>
+        </w:r>
+      </w:fldSimple>
     </w:p>
     <w:p>
       <w:pPr>
@@ -271,7 +258,7 @@
         <w:rPr>
           <w:rFonts w:eastAsia="Arial Unicode MS" w:cs="Arial Unicode MS"/>
         </w:rPr>
-        <w:instrText xml:space="preserve"> MERGEFIELD  FirstName  \* MERGEFORMAT </w:instrText>
+        <w:instrText xml:space="preserve"> MERGEFIELD  FirstName \* Upper  \* MERGEFORMAT </w:instrText>
       </w:r>
       <w:r>
         <w:rPr>
@@ -284,72 +271,44 @@
           <w:rFonts w:eastAsia="Arial Unicode MS" w:cs="Arial Unicode MS"/>
           <w:noProof/>
         </w:rPr>
-        <w:t>«</w:t>
+        <w:t>«FIRSTNAME»</w:t>
+      </w:r>
+      <w:r>
+        <w:rPr>
+          <w:rFonts w:eastAsia="Arial Unicode MS" w:cs="Arial Unicode MS"/>
+        </w:rPr>
+        <w:fldChar w:fldCharType="end"/>
+      </w:r>
+      <w:r>
+        <w:rPr>
+          <w:rFonts w:eastAsia="Arial Unicode MS" w:cs="Arial Unicode MS"/>
+        </w:rPr>
+        <w:t xml:space="preserve"> </w:t>
+      </w:r>
+      <w:r>
+        <w:rPr>
+          <w:rFonts w:eastAsia="Arial Unicode MS" w:cs="Arial Unicode MS"/>
+        </w:rPr>
+        <w:fldChar w:fldCharType="begin"/>
+      </w:r>
+      <w:r>
+        <w:rPr>
+          <w:rFonts w:eastAsia="Arial Unicode MS" w:cs="Arial Unicode MS"/>
+        </w:rPr>
+        <w:instrText xml:space="preserve"> MERGEFIELD  LastName \* Upper  \* MERGEFORMAT </w:instrText>
+      </w:r>
+      <w:r>
+        <w:rPr>
+          <w:rFonts w:eastAsia="Arial Unicode MS" w:cs="Arial Unicode MS"/>
+        </w:rPr>
+        <w:fldChar w:fldCharType="separate"/>
       </w:r>
       <w:r>
         <w:rPr>
           <w:rFonts w:eastAsia="Arial Unicode MS" w:cs="Arial Unicode MS"/>
           <w:noProof/>
         </w:rPr>
-        <w:t>FIRSTNAME</w:t>
-      </w:r>
-      <w:r>
-        <w:rPr>
-          <w:rFonts w:eastAsia="Arial Unicode MS" w:cs="Arial Unicode MS"/>
-          <w:noProof/>
-        </w:rPr>
-        <w:t>»</w:t>
-      </w:r>
-      <w:r>
-        <w:rPr>
-          <w:rFonts w:eastAsia="Arial Unicode MS" w:cs="Arial Unicode MS"/>
-        </w:rPr>
-        <w:fldChar w:fldCharType="end"/>
-      </w:r>
-      <w:r>
-        <w:rPr>
-          <w:rFonts w:eastAsia="Arial Unicode MS" w:cs="Arial Unicode MS"/>
-        </w:rPr>
-        <w:t xml:space="preserve"> </w:t>
-      </w:r>
-      <w:r>
-        <w:rPr>
-          <w:rFonts w:eastAsia="Arial Unicode MS" w:cs="Arial Unicode MS"/>
-        </w:rPr>
-        <w:fldChar w:fldCharType="begin"/>
-      </w:r>
-      <w:r>
-        <w:rPr>
-          <w:rFonts w:eastAsia="Arial Unicode MS" w:cs="Arial Unicode MS"/>
-        </w:rPr>
-        <w:instrText xml:space="preserve"> MERGEFIELD  LastName  \* MERGEFORMAT </w:instrText>
-      </w:r>
-      <w:r>
-        <w:rPr>
-          <w:rFonts w:eastAsia="Arial Unicode MS" w:cs="Arial Unicode MS"/>
-        </w:rPr>
-        <w:fldChar w:fldCharType="separate"/>
-      </w:r>
-      <w:r>
-        <w:rPr>
-          <w:rFonts w:eastAsia="Arial Unicode MS" w:cs="Arial Unicode MS"/>
-          <w:noProof/>
-        </w:rPr>
-        <w:t>«</w:t>
-      </w:r>
-      <w:r>
-        <w:rPr>
-          <w:rFonts w:eastAsia="Arial Unicode MS" w:cs="Arial Unicode MS"/>
-          <w:noProof/>
-        </w:rPr>
-        <w:t>LASTNAME</w:t>
-      </w:r>
-      <w:r>
-        <w:rPr>
-          <w:rFonts w:eastAsia="Arial Unicode MS" w:cs="Arial Unicode MS"/>
-          <w:noProof/>
-        </w:rPr>
-        <w:t>»</w:t>
+        <w:t>«LASTNAME»</w:t>
       </w:r>
       <w:r>
         <w:rPr>
@@ -526,7 +485,7 @@
         <w:rPr>
           <w:noProof/>
         </w:rPr>
-        <w:t>April 6, 2022</w:t>
+        <w:t>May 24, 2022</w:t>
       </w:r>
       <w:r>
         <w:fldChar w:fldCharType="end"/>
@@ -623,27 +582,14 @@
         <w:spacing w:after="0"/>
         <w:jc w:val="center"/>
       </w:pPr>
-      <w:r>
-        <w:fldChar w:fldCharType="begin"/>
-      </w:r>
-      <w:r>
-        <w:instrText xml:space="preserve"> MERGEFIELD  Contact  \* MERGEFORMAT </w:instrText>
-      </w:r>
-      <w:r>
-        <w:fldChar w:fldCharType="separate"/>
-      </w:r>
-      <w:r>
-        <w:rPr>
-          <w:noProof/>
-        </w:rPr>
-        <w:t>«Contact»</w:t>
-      </w:r>
-      <w:r>
-        <w:rPr>
-          <w:noProof/>
-        </w:rPr>
-        <w:fldChar w:fldCharType="end"/>
-      </w:r>
+      <w:fldSimple w:instr=" MERGEFIELD  Contact  \* MERGEFORMAT ">
+        <w:r>
+          <w:rPr>
+            <w:noProof/>
+          </w:rPr>
+          <w:t>«Contact»</w:t>
+        </w:r>
+      </w:fldSimple>
     </w:p>
     <w:p>
       <w:pPr>
@@ -651,27 +597,14 @@
         <w:spacing w:after="0"/>
         <w:jc w:val="center"/>
       </w:pPr>
-      <w:r>
-        <w:fldChar w:fldCharType="begin"/>
-      </w:r>
-      <w:r>
-        <w:instrText xml:space="preserve"> MERGEFIELD  Contact_Number  \* MERGEFORMAT </w:instrText>
-      </w:r>
-      <w:r>
-        <w:fldChar w:fldCharType="separate"/>
-      </w:r>
-      <w:r>
-        <w:rPr>
-          <w:noProof/>
-        </w:rPr>
-        <w:t>«Contact_Number»</w:t>
-      </w:r>
-      <w:r>
-        <w:rPr>
-          <w:noProof/>
-        </w:rPr>
-        <w:fldChar w:fldCharType="end"/>
-      </w:r>
+      <w:fldSimple w:instr=" MERGEFIELD  Contact_Number  \* MERGEFORMAT ">
+        <w:r>
+          <w:rPr>
+            <w:noProof/>
+          </w:rPr>
+          <w:t>«Contact_Number»</w:t>
+        </w:r>
+      </w:fldSimple>
     </w:p>
     <w:p>
       <w:pPr>
@@ -679,27 +612,14 @@
         <w:spacing w:after="0"/>
         <w:jc w:val="center"/>
       </w:pPr>
-      <w:r>
-        <w:fldChar w:fldCharType="begin"/>
-      </w:r>
-      <w:r>
-        <w:instrText xml:space="preserve"> MERGEFIELD  Contact_Email  \* MERGEFORMAT </w:instrText>
-      </w:r>
-      <w:r>
-        <w:fldChar w:fldCharType="separate"/>
-      </w:r>
-      <w:r>
-        <w:rPr>
-          <w:noProof/>
-        </w:rPr>
-        <w:t>«Contact_Email»</w:t>
-      </w:r>
-      <w:r>
-        <w:rPr>
-          <w:noProof/>
-        </w:rPr>
-        <w:fldChar w:fldCharType="end"/>
-      </w:r>
+      <w:fldSimple w:instr=" MERGEFIELD  Contact_Email  \* MERGEFORMAT ">
+        <w:r>
+          <w:rPr>
+            <w:noProof/>
+          </w:rPr>
+          <w:t>«Contact_Email»</w:t>
+        </w:r>
+      </w:fldSimple>
     </w:p>
     <w:p>
       <w:pPr>
@@ -745,7 +665,7 @@
 </file>
 
 <file path=word/endnotes.xml><?xml version="1.0" encoding="utf-8"?>
-<w:endnotes xmlns:wpc="http://schemas.microsoft.com/office/word/2010/wordprocessingCanvas" xmlns:cx="http://schemas.microsoft.com/office/drawing/2014/chartex" xmlns:cx1="http://schemas.microsoft.com/office/drawing/2015/9/8/chartex" xmlns:cx2="http://schemas.microsoft.com/office/drawing/2015/10/21/chartex" xmlns:cx3="http://schemas.microsoft.com/office/drawing/2016/5/9/chartex" xmlns:cx4="http://schemas.microsoft.com/office/drawing/2016/5/10/chartex" xmlns:cx5="http://schemas.microsoft.com/office/drawing/2016/5/11/chartex" xmlns:cx6="http://schemas.microsoft.com/office/drawing/2016/5/12/chartex" xmlns:cx7="http://schemas.microsoft.com/office/drawing/2016/5/13/chartex" xmlns:cx8="http://schemas.microsoft.com/office/drawing/2016/5/14/chartex" xmlns:mc="http://schemas.openxmlformats.org/markup-compatibility/2006" xmlns:aink="http://schemas.microsoft.com/office/drawing/2016/ink" xmlns:am3d="http://schemas.microsoft.com/office/drawing/2017/model3d" xmlns:o="urn:schemas-microsoft-com:office:office" xmlns:r="http://schemas.openxmlformats.org/officeDocument/2006/relationships" xmlns:m="http://schemas.openxmlformats.org/officeDocument/2006/math" xmlns:v="urn:schemas-microsoft-com:vml" xmlns:wp14="http://schemas.microsoft.com/office/word/2010/wordprocessingDrawing" xmlns:wp="http://schemas.openxmlformats.org/drawingml/2006/wordprocessingDrawing" xmlns:w10="urn:schemas-microsoft-com:office:word" xmlns:w="http://schemas.openxmlformats.org/wordprocessingml/2006/main" xmlns:w14="http://schemas.microsoft.com/office/word/2010/wordml" xmlns:w15="http://schemas.microsoft.com/office/word/2012/wordml" xmlns:w16cex="http://schemas.microsoft.com/office/word/2018/wordml/cex" xmlns:w16cid="http://schemas.microsoft.com/office/word/2016/wordml/cid" xmlns:w16="http://schemas.microsoft.com/office/word/2018/wordml" xmlns:w16sdtdh="http://schemas.microsoft.com/office/word/2020/wordml/sdtdatahash" xmlns:w16se="http://schemas.microsoft.com/office/word/2015/wordml/symex" xmlns:wpg="http://schemas.microsoft.com/office/word/2010/wordprocessingGroup" xmlns:wpi="http://schemas.microsoft.com/office/word/2010/wordprocessingInk" xmlns:wne="http://schemas.microsoft.com/office/word/2006/wordml" xmlns:wps="http://schemas.microsoft.com/office/word/2010/wordprocessingShape" mc:Ignorable="w14 w15 w16se w16cid w16 w16cex w16sdtdh wp14">
+<w:endnotes xmlns:wpc="http://schemas.microsoft.com/office/word/2010/wordprocessingCanvas" xmlns:cx="http://schemas.microsoft.com/office/drawing/2014/chartex" xmlns:cx1="http://schemas.microsoft.com/office/drawing/2015/9/8/chartex" xmlns:cx2="http://schemas.microsoft.com/office/drawing/2015/10/21/chartex" xmlns:cx3="http://schemas.microsoft.com/office/drawing/2016/5/9/chartex" xmlns:cx4="http://schemas.microsoft.com/office/drawing/2016/5/10/chartex" xmlns:cx5="http://schemas.microsoft.com/office/drawing/2016/5/11/chartex" xmlns:cx6="http://schemas.microsoft.com/office/drawing/2016/5/12/chartex" xmlns:cx7="http://schemas.microsoft.com/office/drawing/2016/5/13/chartex" xmlns:cx8="http://schemas.microsoft.com/office/drawing/2016/5/14/chartex" xmlns:mc="http://schemas.openxmlformats.org/markup-compatibility/2006" xmlns:aink="http://schemas.microsoft.com/office/drawing/2016/ink" xmlns:am3d="http://schemas.microsoft.com/office/drawing/2017/model3d" xmlns:o="urn:schemas-microsoft-com:office:office" xmlns:oel="http://schemas.microsoft.com/office/2019/extlst" xmlns:r="http://schemas.openxmlformats.org/officeDocument/2006/relationships" xmlns:m="http://schemas.openxmlformats.org/officeDocument/2006/math" xmlns:v="urn:schemas-microsoft-com:vml" xmlns:wp14="http://schemas.microsoft.com/office/word/2010/wordprocessingDrawing" xmlns:wp="http://schemas.openxmlformats.org/drawingml/2006/wordprocessingDrawing" xmlns:w10="urn:schemas-microsoft-com:office:word" xmlns:w="http://schemas.openxmlformats.org/wordprocessingml/2006/main" xmlns:w14="http://schemas.microsoft.com/office/word/2010/wordml" xmlns:w15="http://schemas.microsoft.com/office/word/2012/wordml" xmlns:w16cex="http://schemas.microsoft.com/office/word/2018/wordml/cex" xmlns:w16cid="http://schemas.microsoft.com/office/word/2016/wordml/cid" xmlns:w16="http://schemas.microsoft.com/office/word/2018/wordml" xmlns:w16sdtdh="http://schemas.microsoft.com/office/word/2020/wordml/sdtdatahash" xmlns:w16se="http://schemas.microsoft.com/office/word/2015/wordml/symex" xmlns:wpg="http://schemas.microsoft.com/office/word/2010/wordprocessingGroup" xmlns:wpi="http://schemas.microsoft.com/office/word/2010/wordprocessingInk" xmlns:wne="http://schemas.microsoft.com/office/word/2006/wordml" xmlns:wps="http://schemas.microsoft.com/office/word/2010/wordprocessingShape" mc:Ignorable="w14 w15 w16se w16cid w16 w16cex w16sdtdh wp14">
   <w:endnote w:type="separator" w:id="-1">
     <w:p>
       <w:r>
@@ -764,7 +684,7 @@
 </file>
 
 <file path=word/footnotes.xml><?xml version="1.0" encoding="utf-8"?>
-<w:footnotes xmlns:wpc="http://schemas.microsoft.com/office/word/2010/wordprocessingCanvas" xmlns:cx="http://schemas.microsoft.com/office/drawing/2014/chartex" xmlns:cx1="http://schemas.microsoft.com/office/drawing/2015/9/8/chartex" xmlns:cx2="http://schemas.microsoft.com/office/drawing/2015/10/21/chartex" xmlns:cx3="http://schemas.microsoft.com/office/drawing/2016/5/9/chartex" xmlns:cx4="http://schemas.microsoft.com/office/drawing/2016/5/10/chartex" xmlns:cx5="http://schemas.microsoft.com/office/drawing/2016/5/11/chartex" xmlns:cx6="http://schemas.microsoft.com/office/drawing/2016/5/12/chartex" xmlns:cx7="http://schemas.microsoft.com/office/drawing/2016/5/13/chartex" xmlns:cx8="http://schemas.microsoft.com/office/drawing/2016/5/14/chartex" xmlns:mc="http://schemas.openxmlformats.org/markup-compatibility/2006" xmlns:aink="http://schemas.microsoft.com/office/drawing/2016/ink" xmlns:am3d="http://schemas.microsoft.com/office/drawing/2017/model3d" xmlns:o="urn:schemas-microsoft-com:office:office" xmlns:r="http://schemas.openxmlformats.org/officeDocument/2006/relationships" xmlns:m="http://schemas.openxmlformats.org/officeDocument/2006/math" xmlns:v="urn:schemas-microsoft-com:vml" xmlns:wp14="http://schemas.microsoft.com/office/word/2010/wordprocessingDrawing" xmlns:wp="http://schemas.openxmlformats.org/drawingml/2006/wordprocessingDrawing" xmlns:w10="urn:schemas-microsoft-com:office:word" xmlns:w="http://schemas.openxmlformats.org/wordprocessingml/2006/main" xmlns:w14="http://schemas.microsoft.com/office/word/2010/wordml" xmlns:w15="http://schemas.microsoft.com/office/word/2012/wordml" xmlns:w16cex="http://schemas.microsoft.com/office/word/2018/wordml/cex" xmlns:w16cid="http://schemas.microsoft.com/office/word/2016/wordml/cid" xmlns:w16="http://schemas.microsoft.com/office/word/2018/wordml" xmlns:w16sdtdh="http://schemas.microsoft.com/office/word/2020/wordml/sdtdatahash" xmlns:w16se="http://schemas.microsoft.com/office/word/2015/wordml/symex" xmlns:wpg="http://schemas.microsoft.com/office/word/2010/wordprocessingGroup" xmlns:wpi="http://schemas.microsoft.com/office/word/2010/wordprocessingInk" xmlns:wne="http://schemas.microsoft.com/office/word/2006/wordml" xmlns:wps="http://schemas.microsoft.com/office/word/2010/wordprocessingShape" mc:Ignorable="w14 w15 w16se w16cid w16 w16cex w16sdtdh wp14">
+<w:footnotes xmlns:wpc="http://schemas.microsoft.com/office/word/2010/wordprocessingCanvas" xmlns:cx="http://schemas.microsoft.com/office/drawing/2014/chartex" xmlns:cx1="http://schemas.microsoft.com/office/drawing/2015/9/8/chartex" xmlns:cx2="http://schemas.microsoft.com/office/drawing/2015/10/21/chartex" xmlns:cx3="http://schemas.microsoft.com/office/drawing/2016/5/9/chartex" xmlns:cx4="http://schemas.microsoft.com/office/drawing/2016/5/10/chartex" xmlns:cx5="http://schemas.microsoft.com/office/drawing/2016/5/11/chartex" xmlns:cx6="http://schemas.microsoft.com/office/drawing/2016/5/12/chartex" xmlns:cx7="http://schemas.microsoft.com/office/drawing/2016/5/13/chartex" xmlns:cx8="http://schemas.microsoft.com/office/drawing/2016/5/14/chartex" xmlns:mc="http://schemas.openxmlformats.org/markup-compatibility/2006" xmlns:aink="http://schemas.microsoft.com/office/drawing/2016/ink" xmlns:am3d="http://schemas.microsoft.com/office/drawing/2017/model3d" xmlns:o="urn:schemas-microsoft-com:office:office" xmlns:oel="http://schemas.microsoft.com/office/2019/extlst" xmlns:r="http://schemas.openxmlformats.org/officeDocument/2006/relationships" xmlns:m="http://schemas.openxmlformats.org/officeDocument/2006/math" xmlns:v="urn:schemas-microsoft-com:vml" xmlns:wp14="http://schemas.microsoft.com/office/word/2010/wordprocessingDrawing" xmlns:wp="http://schemas.openxmlformats.org/drawingml/2006/wordprocessingDrawing" xmlns:w10="urn:schemas-microsoft-com:office:word" xmlns:w="http://schemas.openxmlformats.org/wordprocessingml/2006/main" xmlns:w14="http://schemas.microsoft.com/office/word/2010/wordml" xmlns:w15="http://schemas.microsoft.com/office/word/2012/wordml" xmlns:w16cex="http://schemas.microsoft.com/office/word/2018/wordml/cex" xmlns:w16cid="http://schemas.microsoft.com/office/word/2016/wordml/cid" xmlns:w16="http://schemas.microsoft.com/office/word/2018/wordml" xmlns:w16sdtdh="http://schemas.microsoft.com/office/word/2020/wordml/sdtdatahash" xmlns:w16se="http://schemas.microsoft.com/office/word/2015/wordml/symex" xmlns:wpg="http://schemas.microsoft.com/office/word/2010/wordprocessingGroup" xmlns:wpi="http://schemas.microsoft.com/office/word/2010/wordprocessingInk" xmlns:wne="http://schemas.microsoft.com/office/word/2006/wordml" xmlns:wps="http://schemas.microsoft.com/office/word/2010/wordprocessingShape" mc:Ignorable="w14 w15 w16se w16cid w16 w16cex w16sdtdh wp14">
   <w:footnote w:type="separator" w:id="-1">
     <w:p>
       <w:r>

</xml_diff>